<commit_message>
finish the progrmmer manual
</commit_message>
<xml_diff>
--- a/מדריך למתכנת.docx
+++ b/מדריך למתכנת.docx
@@ -4,6 +4,7 @@
   <w:body>
     <w:p>
       <w:pPr>
+        <w:jc w:val="center"/>
         <w:rPr>
           <w:b/>
           <w:bCs/>
@@ -25,12 +26,14 @@
     <w:p>
       <w:pPr>
         <w:rPr>
-          <w:rtl/>
-        </w:rPr>
-      </w:pPr>
-      <w:r>
-        <w:rPr>
-          <w:rFonts w:hint="cs"/>
+          <w:u w:val="single"/>
+          <w:rtl/>
+        </w:rPr>
+      </w:pPr>
+      <w:r>
+        <w:rPr>
+          <w:rFonts w:hint="cs"/>
+          <w:u w:val="single"/>
           <w:rtl/>
         </w:rPr>
         <w:t>התקנה:</w:t>
@@ -207,12 +210,14 @@
     <w:p>
       <w:pPr>
         <w:rPr>
-          <w:rtl/>
-        </w:rPr>
-      </w:pPr>
-      <w:r>
-        <w:rPr>
-          <w:rFonts w:hint="cs"/>
+          <w:u w:val="single"/>
+          <w:rtl/>
+        </w:rPr>
+      </w:pPr>
+      <w:r>
+        <w:rPr>
+          <w:rFonts w:hint="cs"/>
+          <w:u w:val="single"/>
           <w:rtl/>
         </w:rPr>
         <w:t>שימוש מומלץ:</w:t>
@@ -466,24 +471,30 @@
     <w:p>
       <w:pPr>
         <w:rPr>
-          <w:rtl/>
-        </w:rPr>
-      </w:pPr>
-      <w:r>
-        <w:rPr>
-          <w:rFonts w:hint="cs"/>
+          <w:u w:val="single"/>
+          <w:rtl/>
+        </w:rPr>
+      </w:pPr>
+      <w:r>
+        <w:rPr>
+          <w:rFonts w:hint="cs"/>
+          <w:u w:val="single"/>
           <w:rtl/>
         </w:rPr>
         <w:t>יכולות ותכונות קבצי ה</w:t>
       </w:r>
       <w:proofErr w:type="spellStart"/>
       <w:r>
+        <w:rPr>
+          <w:u w:val="single"/>
+        </w:rPr>
         <w:t>cpp,h</w:t>
       </w:r>
       <w:proofErr w:type="spellEnd"/>
       <w:r>
         <w:rPr>
           <w:rFonts w:hint="cs"/>
+          <w:u w:val="single"/>
           <w:rtl/>
         </w:rPr>
         <w:t>:</w:t>
@@ -536,6 +547,9 @@
     <w:p>
       <w:pPr>
         <w:rPr>
+          <w:rFonts w:hint="cs"/>
+          <w:b/>
+          <w:bCs/>
           <w:u w:val="single"/>
           <w:rtl/>
         </w:rPr>
@@ -544,6 +558,8 @@
       <w:proofErr w:type="gramStart"/>
       <w:r>
         <w:rPr>
+          <w:b/>
+          <w:bCs/>
           <w:u w:val="single"/>
         </w:rPr>
         <w:t>lineMath</w:t>
@@ -553,6 +569,8 @@
       <w:r>
         <w:rPr>
           <w:rFonts w:hint="cs"/>
+          <w:b/>
+          <w:bCs/>
           <w:u w:val="single"/>
           <w:rtl/>
         </w:rPr>
@@ -962,7 +980,6 @@
     <w:p>
       <w:pPr>
         <w:rPr>
-          <w:rFonts w:hint="cs"/>
           <w:rtl/>
         </w:rPr>
       </w:pPr>
@@ -1005,38 +1022,1111 @@
         </w:rPr>
         <w:t xml:space="preserve"> והרובוט יזוז על קו שהוא פשוט קצת רחוק יותר מהלוח, כך שהוא לא יצייר עליו במהלך ההליכה על הקו הזה.</w:t>
       </w:r>
+    </w:p>
+    <w:p>
+      <w:pPr>
+        <w:rPr>
+          <w:b/>
+          <w:bCs/>
+          <w:u w:val="single"/>
+          <w:rtl/>
+        </w:rPr>
+      </w:pPr>
+      <w:proofErr w:type="spellStart"/>
+      <w:r>
+        <w:rPr>
+          <w:rFonts w:hint="cs"/>
+          <w:b/>
+          <w:bCs/>
+          <w:u w:val="single"/>
+        </w:rPr>
+        <w:t>R</w:t>
+      </w:r>
+      <w:r>
+        <w:rPr>
+          <w:b/>
+          <w:bCs/>
+          <w:u w:val="single"/>
+        </w:rPr>
+        <w:t>oboard</w:t>
+      </w:r>
+      <w:proofErr w:type="spellEnd"/>
+      <w:r>
+        <w:rPr>
+          <w:rFonts w:hint="cs"/>
+          <w:b/>
+          <w:bCs/>
+          <w:u w:val="single"/>
+          <w:rtl/>
+        </w:rPr>
+        <w:t>:</w:t>
+      </w:r>
+    </w:p>
+    <w:p>
+      <w:pPr>
+        <w:rPr>
+          <w:rFonts w:hint="cs"/>
+          <w:rtl/>
+        </w:rPr>
+      </w:pPr>
+      <w:r>
+        <w:rPr>
+          <w:rFonts w:hint="cs"/>
+          <w:rtl/>
+        </w:rPr>
+        <w:t>כאן יש לנו כמה קטגוריות של פונקציות.</w:t>
+      </w:r>
+    </w:p>
+    <w:p>
+      <w:pPr>
+        <w:rPr>
+          <w:rtl/>
+        </w:rPr>
+      </w:pPr>
+      <w:r>
+        <w:rPr>
+          <w:rFonts w:hint="cs"/>
+          <w:rtl/>
+        </w:rPr>
+        <w:t xml:space="preserve">יש לנו את פונקציות התרגום של </w:t>
+      </w:r>
+      <w:r>
+        <w:t>float3</w:t>
+      </w:r>
+      <w:r>
+        <w:rPr>
+          <w:rFonts w:hint="cs"/>
+          <w:rtl/>
+        </w:rPr>
+        <w:t xml:space="preserve"> והפורמט שבו הרובוט משתמש. רק חשוב לזכור שאם לא תקראו עם ערכים אל הזווית סיבוב של הזרוע והחוזק של האצבעות זה יתמלא בערכים </w:t>
+      </w:r>
+      <w:proofErr w:type="spellStart"/>
+      <w:r>
+        <w:rPr>
+          <w:rFonts w:hint="cs"/>
+          <w:rtl/>
+        </w:rPr>
+        <w:t>דיפולטיים</w:t>
+      </w:r>
+      <w:proofErr w:type="spellEnd"/>
+      <w:r>
+        <w:rPr>
+          <w:rFonts w:hint="cs"/>
+          <w:rtl/>
+        </w:rPr>
+        <w:t>.</w:t>
+      </w:r>
+    </w:p>
+    <w:p>
+      <w:pPr>
+        <w:rPr>
+          <w:rtl/>
+        </w:rPr>
+      </w:pPr>
+      <w:r>
+        <w:rPr>
+          <w:rFonts w:hint="cs"/>
+          <w:rtl/>
+        </w:rPr>
+        <w:t xml:space="preserve">יש את זוג הפונקציות </w:t>
+      </w:r>
+      <w:proofErr w:type="spellStart"/>
+      <w:r>
+        <w:rPr>
+          <w:rFonts w:cs="Consolas"/>
+        </w:rPr>
+        <w:t>initRobotAPI</w:t>
+      </w:r>
+      <w:proofErr w:type="spellEnd"/>
+      <w:r>
+        <w:rPr>
+          <w:rFonts w:cs="Consolas" w:hint="cs"/>
+          <w:rtl/>
+        </w:rPr>
+        <w:t>,</w:t>
+      </w:r>
+      <w:r>
+        <w:rPr>
+          <w:rFonts w:cs="Consolas"/>
+        </w:rPr>
+        <w:t xml:space="preserve"> </w:t>
+      </w:r>
+      <w:proofErr w:type="spellStart"/>
+      <w:r>
+        <w:rPr>
+          <w:rFonts w:cs="Consolas"/>
+        </w:rPr>
+        <w:t>disconnectFromRobot</w:t>
+      </w:r>
+      <w:proofErr w:type="spellEnd"/>
+      <w:r>
+        <w:rPr>
+          <w:rFonts w:cs="Consolas" w:hint="cs"/>
+          <w:rtl/>
+        </w:rPr>
+        <w:t xml:space="preserve"> </w:t>
+      </w:r>
+      <w:r>
+        <w:rPr>
+          <w:rFonts w:hint="cs"/>
+          <w:rtl/>
+        </w:rPr>
+        <w:t>שמתחברות</w:t>
+      </w:r>
+      <w:r>
+        <w:rPr>
+          <w:rFonts w:cs="Consolas" w:hint="cs"/>
+          <w:rtl/>
+        </w:rPr>
+        <w:t xml:space="preserve"> </w:t>
+      </w:r>
+      <w:r>
+        <w:rPr>
+          <w:rFonts w:hint="cs"/>
+          <w:rtl/>
+        </w:rPr>
+        <w:t>ומתנתקות</w:t>
+      </w:r>
+      <w:r>
+        <w:rPr>
+          <w:rFonts w:cs="Consolas" w:hint="cs"/>
+          <w:rtl/>
+        </w:rPr>
+        <w:t xml:space="preserve"> </w:t>
+      </w:r>
+      <w:r>
+        <w:rPr>
+          <w:rFonts w:hint="cs"/>
+          <w:rtl/>
+        </w:rPr>
+        <w:t>מהרובוט</w:t>
+      </w:r>
+      <w:r>
+        <w:rPr>
+          <w:rFonts w:cs="Consolas" w:hint="cs"/>
+          <w:rtl/>
+        </w:rPr>
+        <w:t xml:space="preserve">. </w:t>
+      </w:r>
+      <w:r>
+        <w:rPr>
+          <w:rFonts w:hint="cs"/>
+          <w:rtl/>
+        </w:rPr>
+        <w:t>הפונקציה של ההתחברות לרובוט גם מאתחלת את כל הפונקציות מהספריות שאנחנו נרצה להשתמש בהן.</w:t>
+      </w:r>
+    </w:p>
+    <w:p>
+      <w:pPr>
+        <w:rPr>
+          <w:rFonts w:hint="cs"/>
+          <w:rtl/>
+        </w:rPr>
+      </w:pPr>
+      <w:r>
+        <w:rPr>
+          <w:rFonts w:hint="cs"/>
+          <w:rtl/>
+        </w:rPr>
+        <w:t>יש פונקציות שמחזירות מידע על הרובוט</w:t>
+      </w:r>
+      <w:r>
+        <w:rPr>
+          <w:rFonts w:hint="cs"/>
+          <w:rtl/>
+        </w:rPr>
+        <w:t xml:space="preserve"> או שולחות מידע לרובוט</w:t>
+      </w:r>
+      <w:r>
+        <w:rPr>
+          <w:rFonts w:hint="cs"/>
+          <w:rtl/>
+        </w:rPr>
+        <w:t xml:space="preserve"> כבר בצורה של </w:t>
+      </w:r>
+      <w:r>
+        <w:t>float3</w:t>
+      </w:r>
+      <w:r>
+        <w:rPr>
+          <w:rFonts w:hint="cs"/>
+          <w:rtl/>
+        </w:rPr>
+        <w:t>.</w:t>
+      </w:r>
+      <w:r>
+        <w:rPr>
+          <w:rFonts w:hint="cs"/>
+          <w:rtl/>
+        </w:rPr>
+        <w:t xml:space="preserve"> (</w:t>
+      </w:r>
+      <w:proofErr w:type="spellStart"/>
+      <w:r>
+        <w:t>GetMyForce</w:t>
+      </w:r>
+      <w:proofErr w:type="spellEnd"/>
+      <w:r>
+        <w:t xml:space="preserve">, </w:t>
+      </w:r>
+      <w:proofErr w:type="spellStart"/>
+      <w:r>
+        <w:t>MoveToPoint</w:t>
+      </w:r>
+      <w:proofErr w:type="spellEnd"/>
+      <w:r>
+        <w:t xml:space="preserve">, </w:t>
+      </w:r>
+      <w:proofErr w:type="spellStart"/>
+      <w:r>
+        <w:t>GetMyCommand</w:t>
+      </w:r>
+      <w:proofErr w:type="spellEnd"/>
+      <w:r>
+        <w:t xml:space="preserve">, </w:t>
+      </w:r>
+      <w:proofErr w:type="spellStart"/>
+      <w:r>
+        <w:t>GetMyPosition</w:t>
+      </w:r>
+      <w:proofErr w:type="spellEnd"/>
+      <w:r>
+        <w:t xml:space="preserve">, </w:t>
+      </w:r>
+      <w:proofErr w:type="spellStart"/>
+      <w:r>
+        <w:t>GetMyAngularForce</w:t>
+      </w:r>
+      <w:proofErr w:type="spellEnd"/>
+      <w:r>
+        <w:rPr>
+          <w:rFonts w:hint="cs"/>
+          <w:rtl/>
+        </w:rPr>
+        <w:t xml:space="preserve">) </w:t>
+      </w:r>
+    </w:p>
+    <w:p>
+      <w:pPr>
+        <w:rPr>
+          <w:rFonts w:hint="cs"/>
+          <w:rtl/>
+        </w:rPr>
+      </w:pPr>
+      <w:r>
+        <w:rPr>
+          <w:rFonts w:hint="cs"/>
+          <w:rtl/>
+        </w:rPr>
+        <w:t xml:space="preserve">יש את הפונקציות ששומרות וטוענות את הבסיס של הלוח, שאותנו משמשות </w:t>
+      </w:r>
+      <w:proofErr w:type="spellStart"/>
+      <w:r>
+        <w:rPr>
+          <w:rFonts w:hint="cs"/>
+          <w:rtl/>
+        </w:rPr>
+        <w:t>לקליברציה</w:t>
+      </w:r>
+      <w:proofErr w:type="spellEnd"/>
+      <w:r>
+        <w:rPr>
+          <w:rFonts w:hint="cs"/>
+          <w:rtl/>
+        </w:rPr>
+        <w:t xml:space="preserve">, אבל בעצם הן פשוט שומרות </w:t>
+      </w:r>
+      <w:r>
+        <w:rPr>
+          <w:rFonts w:hint="cs"/>
+          <w:rtl/>
+        </w:rPr>
+        <w:t xml:space="preserve">וטוענות ווקטור של ארבע </w:t>
+      </w:r>
+      <w:r>
+        <w:t>float3</w:t>
+      </w:r>
+      <w:r>
+        <w:rPr>
+          <w:rFonts w:hint="cs"/>
+          <w:rtl/>
+        </w:rPr>
+        <w:t>. (</w:t>
+      </w:r>
+      <w:proofErr w:type="spellStart"/>
+      <w:r>
+        <w:t>saveBasis</w:t>
+      </w:r>
+      <w:proofErr w:type="spellEnd"/>
+      <w:r>
+        <w:rPr>
+          <w:rFonts w:hint="cs"/>
+          <w:rtl/>
+        </w:rPr>
+        <w:t>,</w:t>
+      </w:r>
+      <w:r>
+        <w:t xml:space="preserve"> </w:t>
+      </w:r>
+      <w:proofErr w:type="spellStart"/>
+      <w:r>
+        <w:t>loadBasis</w:t>
+      </w:r>
+      <w:proofErr w:type="spellEnd"/>
+      <w:r>
+        <w:rPr>
+          <w:rFonts w:hint="cs"/>
+          <w:rtl/>
+        </w:rPr>
+        <w:t xml:space="preserve"> )</w:t>
+      </w:r>
+    </w:p>
+    <w:p>
+      <w:pPr>
+        <w:rPr>
+          <w:rtl/>
+        </w:rPr>
+      </w:pPr>
+      <w:proofErr w:type="spellStart"/>
+      <w:proofErr w:type="gramStart"/>
+      <w:r>
+        <w:t>mainLoopForDrawLine</w:t>
+      </w:r>
+      <w:proofErr w:type="spellEnd"/>
+      <w:proofErr w:type="gramEnd"/>
+      <w:r>
+        <w:rPr>
+          <w:rFonts w:hint="cs"/>
+          <w:rtl/>
+        </w:rPr>
+        <w:t xml:space="preserve"> זוהי הפונקציה המרכזית של הציור. היא מקבלת סדרה של נקודות (לא בהכרח קו ישר) ועוברת ביניהן בקצב הנקבע על יד הפרמטרים שלה.</w:t>
+      </w:r>
+    </w:p>
+    <w:p>
+      <w:pPr>
+        <w:rPr>
+          <w:rFonts w:hint="cs"/>
+          <w:rtl/>
+        </w:rPr>
+      </w:pPr>
+      <w:r>
+        <w:rPr>
+          <w:rFonts w:hint="cs"/>
+          <w:rtl/>
+        </w:rPr>
+        <w:t xml:space="preserve">ואחרונה </w:t>
+      </w:r>
+      <w:proofErr w:type="spellStart"/>
+      <w:r>
+        <w:t>drawFile</w:t>
+      </w:r>
+      <w:proofErr w:type="spellEnd"/>
+      <w:r>
+        <w:rPr>
+          <w:rFonts w:hint="cs"/>
+          <w:rtl/>
+        </w:rPr>
+        <w:t xml:space="preserve"> זוהי הפונקציה שקוראת קובץ שכתוב בפורמט שיתואר בהמשך ומתרגמת זאת לפקודות על הרובוט. כדי שהיא תעבוד כמו שצריך, יש צורך קודם לקבוע בסיס ל</w:t>
+      </w:r>
+      <w:proofErr w:type="spellStart"/>
+      <w:r>
+        <w:t>lineMath</w:t>
+      </w:r>
+      <w:proofErr w:type="spellEnd"/>
+      <w:r>
+        <w:rPr>
+          <w:rFonts w:hint="cs"/>
+          <w:rtl/>
+        </w:rPr>
+        <w:t xml:space="preserve"> כדי שכל החישובים מדו </w:t>
+      </w:r>
+      <w:proofErr w:type="spellStart"/>
+      <w:r>
+        <w:rPr>
+          <w:rFonts w:hint="cs"/>
+          <w:rtl/>
+        </w:rPr>
+        <w:t>מימד</w:t>
+      </w:r>
+      <w:proofErr w:type="spellEnd"/>
+      <w:r>
+        <w:rPr>
+          <w:rFonts w:hint="cs"/>
+          <w:rtl/>
+        </w:rPr>
+        <w:t xml:space="preserve"> אל תלת </w:t>
+      </w:r>
+      <w:proofErr w:type="spellStart"/>
+      <w:r>
+        <w:rPr>
+          <w:rFonts w:hint="cs"/>
+          <w:rtl/>
+        </w:rPr>
+        <w:t>מימד</w:t>
+      </w:r>
+      <w:proofErr w:type="spellEnd"/>
+      <w:r>
+        <w:rPr>
+          <w:rFonts w:hint="cs"/>
+          <w:rtl/>
+        </w:rPr>
+        <w:t xml:space="preserve"> יתבצעו כמו שצריך.</w:t>
+      </w:r>
+    </w:p>
+    <w:p>
+      <w:pPr>
+        <w:rPr>
+          <w:rtl/>
+        </w:rPr>
+      </w:pPr>
+    </w:p>
+    <w:p>
+      <w:pPr>
+        <w:rPr>
+          <w:u w:val="single"/>
+          <w:rtl/>
+        </w:rPr>
+      </w:pPr>
       <w:bookmarkStart w:id="0" w:name="_GoBack"/>
-      <w:bookmarkEnd w:id="0"/>
-    </w:p>
-    <w:p>
-      <w:pPr>
-        <w:rPr>
-          <w:rtl/>
-        </w:rPr>
-      </w:pPr>
-    </w:p>
-    <w:p>
-      <w:pPr>
-        <w:rPr>
-          <w:rtl/>
-        </w:rPr>
-      </w:pPr>
-      <w:r>
-        <w:rPr>
-          <w:rFonts w:hint="cs"/>
+      <w:r>
+        <w:rPr>
+          <w:rFonts w:hint="cs"/>
+          <w:u w:val="single"/>
           <w:rtl/>
         </w:rPr>
         <w:t>פורמט קבצי הציור:</w:t>
       </w:r>
     </w:p>
-    <w:p>
-      <w:pPr>
-        <w:rPr>
-          <w:rFonts w:hint="cs"/>
-          <w:rtl/>
-        </w:rPr>
-      </w:pPr>
-    </w:p>
+    <w:bookmarkEnd w:id="0"/>
+    <w:p>
+      <w:pPr>
+        <w:rPr>
+          <w:rtl/>
+        </w:rPr>
+      </w:pPr>
+      <w:r>
+        <w:rPr>
+          <w:rFonts w:hint="cs"/>
+          <w:rtl/>
+        </w:rPr>
+        <w:t>כל שורה מתארת "משיכת מכחול" של הרובוט.</w:t>
+      </w:r>
+    </w:p>
+    <w:p>
+      <w:pPr>
+        <w:rPr>
+          <w:rtl/>
+        </w:rPr>
+      </w:pPr>
+      <w:r>
+        <w:rPr>
+          <w:rFonts w:hint="cs"/>
+          <w:rtl/>
+        </w:rPr>
+        <w:t xml:space="preserve">כל פרמטר של שורה מופרד </w:t>
+      </w:r>
+      <w:proofErr w:type="spellStart"/>
+      <w:r>
+        <w:rPr>
+          <w:rFonts w:hint="cs"/>
+          <w:rtl/>
+        </w:rPr>
+        <w:t>בנקודותיים</w:t>
+      </w:r>
+      <w:proofErr w:type="spellEnd"/>
+      <w:r>
+        <w:rPr>
+          <w:rFonts w:hint="cs"/>
+          <w:rtl/>
+        </w:rPr>
+        <w:t>.</w:t>
+      </w:r>
+    </w:p>
+    <w:p>
+      <w:pPr>
+        <w:rPr>
+          <w:rFonts w:hint="cs"/>
+          <w:rtl/>
+        </w:rPr>
+      </w:pPr>
+      <w:r>
+        <w:rPr>
+          <w:rFonts w:hint="cs"/>
+          <w:rtl/>
+        </w:rPr>
+        <w:t>הראשון בשורה מתאר את סוג השורה.</w:t>
+      </w:r>
+    </w:p>
+    <w:p>
+      <w:pPr>
+        <w:rPr>
+          <w:rtl/>
+        </w:rPr>
+      </w:pPr>
+      <w:r>
+        <w:rPr>
+          <w:rFonts w:hint="cs"/>
+        </w:rPr>
+        <w:t>L</w:t>
+      </w:r>
+      <w:r>
+        <w:rPr>
+          <w:rFonts w:hint="cs"/>
+          <w:rtl/>
+        </w:rPr>
+        <w:t xml:space="preserve"> </w:t>
+      </w:r>
+      <w:r>
+        <w:rPr>
+          <w:rtl/>
+        </w:rPr>
+        <w:t>–</w:t>
+      </w:r>
+      <w:r>
+        <w:rPr>
+          <w:rFonts w:hint="cs"/>
+          <w:rtl/>
+        </w:rPr>
+        <w:t xml:space="preserve"> קו, </w:t>
+      </w:r>
+      <w:r>
+        <w:rPr>
+          <w:rFonts w:hint="cs"/>
+        </w:rPr>
+        <w:t>C</w:t>
+      </w:r>
+      <w:r>
+        <w:rPr>
+          <w:rFonts w:hint="cs"/>
+          <w:rtl/>
+        </w:rPr>
+        <w:t xml:space="preserve"> </w:t>
+      </w:r>
+      <w:r>
+        <w:rPr>
+          <w:rtl/>
+        </w:rPr>
+        <w:t>–</w:t>
+      </w:r>
+      <w:r>
+        <w:rPr>
+          <w:rFonts w:hint="cs"/>
+          <w:rtl/>
+        </w:rPr>
+        <w:t xml:space="preserve"> מעגל (או קשת על מעגל), </w:t>
+      </w:r>
+      <w:r>
+        <w:rPr>
+          <w:rFonts w:hint="cs"/>
+        </w:rPr>
+        <w:t>B</w:t>
+      </w:r>
+      <w:r>
+        <w:rPr>
+          <w:rFonts w:hint="cs"/>
+          <w:rtl/>
+        </w:rPr>
+        <w:t xml:space="preserve"> </w:t>
+      </w:r>
+      <w:r>
+        <w:rPr>
+          <w:rtl/>
+        </w:rPr>
+        <w:t>–</w:t>
+      </w:r>
+      <w:r>
+        <w:rPr>
+          <w:rFonts w:hint="cs"/>
+          <w:rtl/>
+        </w:rPr>
+        <w:t xml:space="preserve"> עקומת </w:t>
+      </w:r>
+      <w:proofErr w:type="spellStart"/>
+      <w:r>
+        <w:rPr>
+          <w:rFonts w:hint="cs"/>
+          <w:rtl/>
+        </w:rPr>
+        <w:t>בזייה</w:t>
+      </w:r>
+      <w:proofErr w:type="spellEnd"/>
+      <w:r>
+        <w:rPr>
+          <w:rFonts w:hint="cs"/>
+          <w:rtl/>
+        </w:rPr>
+        <w:t xml:space="preserve"> קובית, </w:t>
+      </w:r>
+      <w:r>
+        <w:rPr>
+          <w:rFonts w:hint="cs"/>
+        </w:rPr>
+        <w:t>Q</w:t>
+      </w:r>
+      <w:r>
+        <w:rPr>
+          <w:rFonts w:hint="cs"/>
+          <w:rtl/>
+        </w:rPr>
+        <w:t xml:space="preserve"> </w:t>
+      </w:r>
+      <w:r>
+        <w:rPr>
+          <w:rtl/>
+        </w:rPr>
+        <w:t>–</w:t>
+      </w:r>
+      <w:r>
+        <w:rPr>
+          <w:rFonts w:hint="cs"/>
+          <w:rtl/>
+        </w:rPr>
+        <w:t xml:space="preserve"> עקומת </w:t>
+      </w:r>
+      <w:proofErr w:type="spellStart"/>
+      <w:r>
+        <w:rPr>
+          <w:rFonts w:hint="cs"/>
+          <w:rtl/>
+        </w:rPr>
+        <w:t>בזייה</w:t>
+      </w:r>
+      <w:proofErr w:type="spellEnd"/>
+      <w:r>
+        <w:rPr>
+          <w:rFonts w:hint="cs"/>
+          <w:rtl/>
+        </w:rPr>
+        <w:t xml:space="preserve"> ריבועית.</w:t>
+      </w:r>
+    </w:p>
+    <w:p>
+      <w:pPr>
+        <w:rPr>
+          <w:rtl/>
+        </w:rPr>
+      </w:pPr>
+      <w:r>
+        <w:rPr>
+          <w:rFonts w:hint="cs"/>
+          <w:rtl/>
+        </w:rPr>
+        <w:t>קו:</w:t>
+      </w:r>
+    </w:p>
+    <w:p>
+      <w:pPr>
+        <w:rPr>
+          <w:rtl/>
+        </w:rPr>
+      </w:pPr>
+      <w:r>
+        <w:rPr>
+          <w:rFonts w:hint="cs"/>
+          <w:rtl/>
+        </w:rPr>
+        <w:t xml:space="preserve">קו מקבל </w:t>
+      </w:r>
+      <w:r>
+        <w:t>x</w:t>
+      </w:r>
+      <w:r>
+        <w:rPr>
+          <w:rFonts w:hint="cs"/>
+          <w:rtl/>
+        </w:rPr>
+        <w:t xml:space="preserve"> התחלה, </w:t>
+      </w:r>
+      <w:r>
+        <w:t>y</w:t>
+      </w:r>
+      <w:r>
+        <w:rPr>
+          <w:rFonts w:hint="cs"/>
+          <w:rtl/>
+        </w:rPr>
+        <w:t xml:space="preserve"> התחלה, </w:t>
+      </w:r>
+      <w:r>
+        <w:t>x</w:t>
+      </w:r>
+      <w:r>
+        <w:rPr>
+          <w:rFonts w:hint="cs"/>
+          <w:rtl/>
+        </w:rPr>
+        <w:t xml:space="preserve"> סיום,</w:t>
+      </w:r>
+      <w:r>
+        <w:t xml:space="preserve"> y</w:t>
+      </w:r>
+      <w:r>
+        <w:rPr>
+          <w:rFonts w:hint="cs"/>
+          <w:rtl/>
+        </w:rPr>
+        <w:t xml:space="preserve"> סיום והאם לצייר את הקו הזה או לא. מה שנותן לנו את האופציה לצייר קווים בלתי נראים פשוט על מנת להזיז את הזרוע ממקום למקום מבלי לצייר בדרך.</w:t>
+      </w:r>
+    </w:p>
+    <w:p>
+      <w:pPr>
+        <w:rPr>
+          <w:rtl/>
+        </w:rPr>
+      </w:pPr>
+      <w:r>
+        <w:rPr>
+          <w:rFonts w:hint="cs"/>
+          <w:rtl/>
+        </w:rPr>
+        <w:t>לדוגמא:</w:t>
+      </w:r>
+    </w:p>
+    <w:p>
+      <w:pPr>
+        <w:autoSpaceDE w:val="0"/>
+        <w:autoSpaceDN w:val="0"/>
+        <w:bidi w:val="0"/>
+        <w:adjustRightInd w:val="0"/>
+        <w:spacing w:after="0" w:line="240" w:lineRule="auto"/>
+        <w:rPr>
+          <w:rFonts w:ascii="Lucida Console" w:hAnsi="Lucida Console" w:cs="Lucida Console"/>
+          <w:sz w:val="20"/>
+          <w:szCs w:val="20"/>
+        </w:rPr>
+      </w:pPr>
+      <w:r>
+        <w:rPr>
+          <w:rFonts w:ascii="Lucida Console" w:hAnsi="Lucida Console" w:cs="Lucida Console"/>
+          <w:sz w:val="20"/>
+          <w:szCs w:val="20"/>
+        </w:rPr>
+        <w:t>L:-0.05:0.23:-0.05:0.23</w:t>
+      </w:r>
+      <w:proofErr w:type="gramStart"/>
+      <w:r>
+        <w:rPr>
+          <w:rFonts w:ascii="Lucida Console" w:hAnsi="Lucida Console" w:cs="Lucida Console"/>
+          <w:sz w:val="20"/>
+          <w:szCs w:val="20"/>
+        </w:rPr>
+        <w:t>:F</w:t>
+      </w:r>
+      <w:proofErr w:type="gramEnd"/>
+      <w:r>
+        <w:rPr>
+          <w:rFonts w:ascii="Lucida Console" w:hAnsi="Lucida Console" w:cs="Lucida Console"/>
+          <w:sz w:val="20"/>
+          <w:szCs w:val="20"/>
+        </w:rPr>
+        <w:t>:</w:t>
+      </w:r>
+    </w:p>
+    <w:p>
+      <w:pPr>
+        <w:rPr>
+          <w:rtl/>
+        </w:rPr>
+      </w:pPr>
+      <w:r>
+        <w:rPr>
+          <w:rFonts w:hint="cs"/>
+          <w:rtl/>
+        </w:rPr>
+        <w:t>מעגל:</w:t>
+      </w:r>
+    </w:p>
+    <w:p>
+      <w:pPr>
+        <w:rPr>
+          <w:rtl/>
+        </w:rPr>
+      </w:pPr>
+      <w:r>
+        <w:rPr>
+          <w:rFonts w:hint="cs"/>
+          <w:rtl/>
+        </w:rPr>
+        <w:lastRenderedPageBreak/>
+        <w:t xml:space="preserve">מעגל מקבל </w:t>
+      </w:r>
+      <w:r>
+        <w:t>x</w:t>
+      </w:r>
+      <w:r>
+        <w:rPr>
+          <w:rFonts w:hint="cs"/>
+          <w:rtl/>
+        </w:rPr>
+        <w:t xml:space="preserve"> מרכז,</w:t>
+      </w:r>
+      <w:r>
+        <w:t xml:space="preserve"> y</w:t>
+      </w:r>
+      <w:r>
+        <w:rPr>
+          <w:rFonts w:hint="cs"/>
+          <w:rtl/>
+        </w:rPr>
+        <w:t xml:space="preserve"> מרכז, רדיוס, </w:t>
+      </w:r>
+      <w:proofErr w:type="spellStart"/>
+      <w:r>
+        <w:rPr>
+          <w:rFonts w:hint="cs"/>
+          <w:rtl/>
+        </w:rPr>
+        <w:t>ברדיאנים</w:t>
+      </w:r>
+      <w:proofErr w:type="spellEnd"/>
+      <w:r>
+        <w:rPr>
+          <w:rFonts w:hint="cs"/>
+          <w:rtl/>
+        </w:rPr>
+        <w:t xml:space="preserve"> נקודת התחלה על המעגל וכמות </w:t>
+      </w:r>
+      <w:proofErr w:type="spellStart"/>
+      <w:r>
+        <w:rPr>
+          <w:rFonts w:hint="cs"/>
+          <w:rtl/>
+        </w:rPr>
+        <w:t>רדיאנים</w:t>
+      </w:r>
+      <w:proofErr w:type="spellEnd"/>
+      <w:r>
+        <w:rPr>
+          <w:rFonts w:hint="cs"/>
+          <w:rtl/>
+        </w:rPr>
+        <w:t xml:space="preserve"> לצייר.</w:t>
+      </w:r>
+    </w:p>
+    <w:p>
+      <w:pPr>
+        <w:rPr>
+          <w:rFonts w:hint="cs"/>
+          <w:rtl/>
+        </w:rPr>
+      </w:pPr>
+      <w:r>
+        <w:rPr>
+          <w:rFonts w:hint="cs"/>
+          <w:rtl/>
+        </w:rPr>
+        <w:t>לדוגמא:</w:t>
+      </w:r>
+    </w:p>
+    <w:p>
+      <w:pPr>
+        <w:autoSpaceDE w:val="0"/>
+        <w:autoSpaceDN w:val="0"/>
+        <w:bidi w:val="0"/>
+        <w:adjustRightInd w:val="0"/>
+        <w:spacing w:after="0" w:line="240" w:lineRule="auto"/>
+        <w:rPr>
+          <w:rFonts w:ascii="Lucida Console" w:hAnsi="Lucida Console" w:cs="Lucida Console"/>
+          <w:sz w:val="20"/>
+          <w:szCs w:val="20"/>
+        </w:rPr>
+      </w:pPr>
+      <w:r>
+        <w:rPr>
+          <w:rFonts w:hint="cs"/>
+          <w:rtl/>
+        </w:rPr>
+        <w:t xml:space="preserve"> </w:t>
+      </w:r>
+      <w:r>
+        <w:rPr>
+          <w:rFonts w:ascii="Lucida Console" w:hAnsi="Lucida Console" w:cs="Lucida Console"/>
+          <w:sz w:val="20"/>
+          <w:szCs w:val="20"/>
+        </w:rPr>
+        <w:t>C:-0.04:0.23:0.01:0:3.1416:</w:t>
+      </w:r>
+    </w:p>
+    <w:p>
+      <w:pPr>
+        <w:rPr>
+          <w:rtl/>
+        </w:rPr>
+      </w:pPr>
+      <w:r>
+        <w:rPr>
+          <w:rFonts w:hint="cs"/>
+          <w:rtl/>
+        </w:rPr>
+        <w:t xml:space="preserve">עקומת </w:t>
+      </w:r>
+      <w:proofErr w:type="spellStart"/>
+      <w:r>
+        <w:rPr>
+          <w:rFonts w:hint="cs"/>
+          <w:rtl/>
+        </w:rPr>
+        <w:t>בזייה</w:t>
+      </w:r>
+      <w:proofErr w:type="spellEnd"/>
+      <w:r>
+        <w:rPr>
+          <w:rFonts w:hint="cs"/>
+          <w:rtl/>
+        </w:rPr>
+        <w:t xml:space="preserve"> ריבועית:</w:t>
+      </w:r>
+    </w:p>
+    <w:p>
+      <w:pPr>
+        <w:rPr>
+          <w:rtl/>
+        </w:rPr>
+      </w:pPr>
+      <w:proofErr w:type="spellStart"/>
+      <w:r>
+        <w:rPr>
+          <w:rFonts w:hint="cs"/>
+          <w:rtl/>
+        </w:rPr>
+        <w:t>העקומת</w:t>
+      </w:r>
+      <w:proofErr w:type="spellEnd"/>
+      <w:r>
+        <w:rPr>
+          <w:rFonts w:hint="cs"/>
+          <w:rtl/>
+        </w:rPr>
+        <w:t xml:space="preserve"> </w:t>
+      </w:r>
+      <w:proofErr w:type="spellStart"/>
+      <w:r>
+        <w:rPr>
+          <w:rFonts w:hint="cs"/>
+          <w:rtl/>
+        </w:rPr>
+        <w:t>בזייה</w:t>
+      </w:r>
+      <w:proofErr w:type="spellEnd"/>
+      <w:r>
+        <w:rPr>
+          <w:rFonts w:hint="cs"/>
+          <w:rtl/>
+        </w:rPr>
+        <w:t xml:space="preserve"> הריבועית מקבלת 3 נקודות בעזרתן היא מחשבת את המסלול עליה לצייר.</w:t>
+      </w:r>
+    </w:p>
+    <w:p>
+      <w:pPr>
+        <w:rPr>
+          <w:rtl/>
+        </w:rPr>
+      </w:pPr>
+    </w:p>
+    <w:p>
+      <w:pPr>
+        <w:rPr>
+          <w:rtl/>
+        </w:rPr>
+      </w:pPr>
+      <w:r>
+        <w:rPr>
+          <w:rFonts w:hint="cs"/>
+          <w:rtl/>
+        </w:rPr>
+        <w:t xml:space="preserve">עקומת </w:t>
+      </w:r>
+      <w:proofErr w:type="spellStart"/>
+      <w:r>
+        <w:rPr>
+          <w:rFonts w:hint="cs"/>
+          <w:rtl/>
+        </w:rPr>
+        <w:t>בזייה</w:t>
+      </w:r>
+      <w:proofErr w:type="spellEnd"/>
+      <w:r>
+        <w:rPr>
+          <w:rFonts w:hint="cs"/>
+          <w:rtl/>
+        </w:rPr>
+        <w:t xml:space="preserve"> קובית:</w:t>
+      </w:r>
+    </w:p>
+    <w:p>
+      <w:pPr>
+        <w:rPr>
+          <w:rtl/>
+        </w:rPr>
+      </w:pPr>
+      <w:r>
+        <w:rPr>
+          <w:rFonts w:hint="cs"/>
+          <w:rtl/>
+        </w:rPr>
+        <w:t xml:space="preserve">העקומה </w:t>
+      </w:r>
+      <w:proofErr w:type="spellStart"/>
+      <w:r>
+        <w:rPr>
+          <w:rFonts w:hint="cs"/>
+          <w:rtl/>
+        </w:rPr>
+        <w:t>בזייה</w:t>
+      </w:r>
+      <w:proofErr w:type="spellEnd"/>
+      <w:r>
+        <w:rPr>
+          <w:rFonts w:hint="cs"/>
+          <w:rtl/>
+        </w:rPr>
+        <w:t xml:space="preserve"> הקובית מקבלת </w:t>
+      </w:r>
+      <w:r>
+        <w:rPr>
+          <w:rFonts w:hint="cs"/>
+          <w:rtl/>
+        </w:rPr>
+        <w:t>4 נקודות בעזרתן היא מחשבת את המסלול עליה לצייר.</w:t>
+      </w:r>
+    </w:p>
+    <w:p>
+      <w:pPr>
+        <w:rPr>
+          <w:rtl/>
+        </w:rPr>
+      </w:pPr>
+      <w:r>
+        <w:rPr>
+          <w:rFonts w:hint="cs"/>
+          <w:rtl/>
+        </w:rPr>
+        <w:t>לדוגמא:</w:t>
+      </w:r>
+    </w:p>
+    <w:p>
+      <w:pPr>
+        <w:autoSpaceDE w:val="0"/>
+        <w:autoSpaceDN w:val="0"/>
+        <w:bidi w:val="0"/>
+        <w:adjustRightInd w:val="0"/>
+        <w:spacing w:after="0" w:line="240" w:lineRule="auto"/>
+        <w:rPr>
+          <w:rFonts w:ascii="Lucida Console" w:hAnsi="Lucida Console" w:cs="Lucida Console"/>
+          <w:sz w:val="20"/>
+          <w:szCs w:val="20"/>
+        </w:rPr>
+      </w:pPr>
+      <w:r>
+        <w:rPr>
+          <w:rFonts w:ascii="Lucida Console" w:hAnsi="Lucida Console" w:cs="Lucida Console"/>
+          <w:sz w:val="20"/>
+          <w:szCs w:val="20"/>
+        </w:rPr>
+        <w:t>B:-0.05:0.26:-0.05:0.36:0:0.33:-0.05:0.36:</w:t>
+      </w:r>
+    </w:p>
+    <w:p/>
     <w:sectPr>
       <w:pgSz w:w="11906" w:h="16838"/>
       <w:pgMar w:top="1440" w:right="1800" w:bottom="1440" w:left="1800" w:header="708" w:footer="708" w:gutter="0"/>

</xml_diff>